<commit_message>
1e Fase Feedback verwerkt
</commit_message>
<xml_diff>
--- a/___________W17 laatsteoplevering/Analyse Document - Proftaak.docx
+++ b/___________W17 laatsteoplevering/Analyse Document - Proftaak.docx
@@ -5,16 +5,30 @@
     <w:p>
       <w:pPr>
         <w:jc w:val="center"/>
-      </w:pPr>
-      <w:r>
+        <w:rPr>
+          <w:sz w:val="52"/>
+        </w:rPr>
+      </w:pPr>
+      <w:bookmarkStart w:id="0" w:name="_GoBack"/>
+      <w:bookmarkEnd w:id="0"/>
+      <w:r>
+        <w:rPr>
+          <w:sz w:val="52"/>
+        </w:rPr>
         <w:t>Analyse Document</w:t>
       </w:r>
     </w:p>
     <w:p>
       <w:pPr>
         <w:jc w:val="center"/>
-      </w:pPr>
-      <w:r>
+        <w:rPr>
+          <w:sz w:val="52"/>
+        </w:rPr>
+      </w:pPr>
+      <w:r>
+        <w:rPr>
+          <w:sz w:val="52"/>
+        </w:rPr>
         <w:t>Proftaak</w:t>
       </w:r>
     </w:p>
@@ -54,16 +68,863 @@
           </w:r>
         </w:p>
         <w:p>
-          <w:fldSimple w:instr=" TOC \o &quot;1-3&quot; \h \z \u ">
-            <w:r>
-              <w:rPr>
-                <w:b/>
-                <w:bCs/>
-                <w:noProof/>
-              </w:rPr>
-              <w:t>Geen inhoudsopgavegegevens gevonden.</w:t>
-            </w:r>
-          </w:fldSimple>
+          <w:pPr>
+            <w:pStyle w:val="Inhopg1"/>
+            <w:tabs>
+              <w:tab w:val="right" w:leader="dot" w:pos="9060"/>
+            </w:tabs>
+            <w:rPr>
+              <w:rFonts w:eastAsiaTheme="minorEastAsia"/>
+              <w:noProof/>
+              <w:lang w:eastAsia="nl-NL"/>
+            </w:rPr>
+          </w:pPr>
+          <w:r>
+            <w:fldChar w:fldCharType="begin"/>
+          </w:r>
+          <w:r>
+            <w:instrText xml:space="preserve"> TOC \o "1-3" \h \z \u </w:instrText>
+          </w:r>
+          <w:r>
+            <w:fldChar w:fldCharType="separate"/>
+          </w:r>
+          <w:hyperlink w:anchor="_Toc422824905" w:history="1">
+            <w:r>
+              <w:rPr>
+                <w:rStyle w:val="Hyperlink"/>
+                <w:noProof/>
+              </w:rPr>
+              <w:t>Inleiding</w:t>
+            </w:r>
+            <w:r>
+              <w:rPr>
+                <w:noProof/>
+                <w:webHidden/>
+              </w:rPr>
+              <w:tab/>
+            </w:r>
+            <w:r>
+              <w:rPr>
+                <w:noProof/>
+                <w:webHidden/>
+              </w:rPr>
+              <w:fldChar w:fldCharType="begin"/>
+            </w:r>
+            <w:r>
+              <w:rPr>
+                <w:noProof/>
+                <w:webHidden/>
+              </w:rPr>
+              <w:instrText xml:space="preserve"> PAGEREF _Toc422824905 \h </w:instrText>
+            </w:r>
+            <w:r>
+              <w:rPr>
+                <w:noProof/>
+                <w:webHidden/>
+              </w:rPr>
+            </w:r>
+            <w:r>
+              <w:rPr>
+                <w:noProof/>
+                <w:webHidden/>
+              </w:rPr>
+              <w:fldChar w:fldCharType="separate"/>
+            </w:r>
+            <w:r>
+              <w:rPr>
+                <w:noProof/>
+                <w:webHidden/>
+              </w:rPr>
+              <w:t>3</w:t>
+            </w:r>
+            <w:r>
+              <w:rPr>
+                <w:noProof/>
+                <w:webHidden/>
+              </w:rPr>
+              <w:fldChar w:fldCharType="end"/>
+            </w:r>
+          </w:hyperlink>
+        </w:p>
+        <w:p>
+          <w:pPr>
+            <w:pStyle w:val="Inhopg1"/>
+            <w:tabs>
+              <w:tab w:val="right" w:leader="dot" w:pos="9060"/>
+            </w:tabs>
+            <w:rPr>
+              <w:rFonts w:eastAsiaTheme="minorEastAsia"/>
+              <w:noProof/>
+              <w:lang w:eastAsia="nl-NL"/>
+            </w:rPr>
+          </w:pPr>
+          <w:hyperlink w:anchor="_Toc422824906" w:history="1">
+            <w:r>
+              <w:rPr>
+                <w:rStyle w:val="Hyperlink"/>
+                <w:noProof/>
+              </w:rPr>
+              <w:t>Functionele eisen</w:t>
+            </w:r>
+            <w:r>
+              <w:rPr>
+                <w:noProof/>
+                <w:webHidden/>
+              </w:rPr>
+              <w:tab/>
+            </w:r>
+            <w:r>
+              <w:rPr>
+                <w:noProof/>
+                <w:webHidden/>
+              </w:rPr>
+              <w:fldChar w:fldCharType="begin"/>
+            </w:r>
+            <w:r>
+              <w:rPr>
+                <w:noProof/>
+                <w:webHidden/>
+              </w:rPr>
+              <w:instrText xml:space="preserve"> PAGEREF _Toc422824906 \h </w:instrText>
+            </w:r>
+            <w:r>
+              <w:rPr>
+                <w:noProof/>
+                <w:webHidden/>
+              </w:rPr>
+            </w:r>
+            <w:r>
+              <w:rPr>
+                <w:noProof/>
+                <w:webHidden/>
+              </w:rPr>
+              <w:fldChar w:fldCharType="separate"/>
+            </w:r>
+            <w:r>
+              <w:rPr>
+                <w:noProof/>
+                <w:webHidden/>
+              </w:rPr>
+              <w:t>4</w:t>
+            </w:r>
+            <w:r>
+              <w:rPr>
+                <w:noProof/>
+                <w:webHidden/>
+              </w:rPr>
+              <w:fldChar w:fldCharType="end"/>
+            </w:r>
+          </w:hyperlink>
+        </w:p>
+        <w:p>
+          <w:pPr>
+            <w:pStyle w:val="Inhopg2"/>
+            <w:tabs>
+              <w:tab w:val="right" w:leader="dot" w:pos="9060"/>
+            </w:tabs>
+            <w:rPr>
+              <w:rFonts w:eastAsiaTheme="minorEastAsia"/>
+              <w:noProof/>
+              <w:lang w:eastAsia="nl-NL"/>
+            </w:rPr>
+          </w:pPr>
+          <w:hyperlink w:anchor="_Toc422824907" w:history="1">
+            <w:r>
+              <w:rPr>
+                <w:rStyle w:val="Hyperlink"/>
+                <w:noProof/>
+              </w:rPr>
+              <w:t>MoSCoW Analyse</w:t>
+            </w:r>
+            <w:r>
+              <w:rPr>
+                <w:noProof/>
+                <w:webHidden/>
+              </w:rPr>
+              <w:tab/>
+            </w:r>
+            <w:r>
+              <w:rPr>
+                <w:noProof/>
+                <w:webHidden/>
+              </w:rPr>
+              <w:fldChar w:fldCharType="begin"/>
+            </w:r>
+            <w:r>
+              <w:rPr>
+                <w:noProof/>
+                <w:webHidden/>
+              </w:rPr>
+              <w:instrText xml:space="preserve"> PAGEREF _Toc422824907 \h </w:instrText>
+            </w:r>
+            <w:r>
+              <w:rPr>
+                <w:noProof/>
+                <w:webHidden/>
+              </w:rPr>
+            </w:r>
+            <w:r>
+              <w:rPr>
+                <w:noProof/>
+                <w:webHidden/>
+              </w:rPr>
+              <w:fldChar w:fldCharType="separate"/>
+            </w:r>
+            <w:r>
+              <w:rPr>
+                <w:noProof/>
+                <w:webHidden/>
+              </w:rPr>
+              <w:t>4</w:t>
+            </w:r>
+            <w:r>
+              <w:rPr>
+                <w:noProof/>
+                <w:webHidden/>
+              </w:rPr>
+              <w:fldChar w:fldCharType="end"/>
+            </w:r>
+          </w:hyperlink>
+        </w:p>
+        <w:p>
+          <w:pPr>
+            <w:pStyle w:val="Inhopg3"/>
+            <w:tabs>
+              <w:tab w:val="right" w:leader="dot" w:pos="9060"/>
+            </w:tabs>
+            <w:rPr>
+              <w:rFonts w:eastAsiaTheme="minorEastAsia"/>
+              <w:noProof/>
+              <w:lang w:eastAsia="nl-NL"/>
+            </w:rPr>
+          </w:pPr>
+          <w:hyperlink w:anchor="_Toc422824908" w:history="1">
+            <w:r>
+              <w:rPr>
+                <w:rStyle w:val="Hyperlink"/>
+                <w:noProof/>
+              </w:rPr>
+              <w:t>Must Haves</w:t>
+            </w:r>
+            <w:r>
+              <w:rPr>
+                <w:noProof/>
+                <w:webHidden/>
+              </w:rPr>
+              <w:tab/>
+            </w:r>
+            <w:r>
+              <w:rPr>
+                <w:noProof/>
+                <w:webHidden/>
+              </w:rPr>
+              <w:fldChar w:fldCharType="begin"/>
+            </w:r>
+            <w:r>
+              <w:rPr>
+                <w:noProof/>
+                <w:webHidden/>
+              </w:rPr>
+              <w:instrText xml:space="preserve"> PAGEREF _Toc422824908 \h </w:instrText>
+            </w:r>
+            <w:r>
+              <w:rPr>
+                <w:noProof/>
+                <w:webHidden/>
+              </w:rPr>
+            </w:r>
+            <w:r>
+              <w:rPr>
+                <w:noProof/>
+                <w:webHidden/>
+              </w:rPr>
+              <w:fldChar w:fldCharType="separate"/>
+            </w:r>
+            <w:r>
+              <w:rPr>
+                <w:noProof/>
+                <w:webHidden/>
+              </w:rPr>
+              <w:t>4</w:t>
+            </w:r>
+            <w:r>
+              <w:rPr>
+                <w:noProof/>
+                <w:webHidden/>
+              </w:rPr>
+              <w:fldChar w:fldCharType="end"/>
+            </w:r>
+          </w:hyperlink>
+        </w:p>
+        <w:p>
+          <w:pPr>
+            <w:pStyle w:val="Inhopg3"/>
+            <w:tabs>
+              <w:tab w:val="right" w:leader="dot" w:pos="9060"/>
+            </w:tabs>
+            <w:rPr>
+              <w:rFonts w:eastAsiaTheme="minorEastAsia"/>
+              <w:noProof/>
+              <w:lang w:eastAsia="nl-NL"/>
+            </w:rPr>
+          </w:pPr>
+          <w:hyperlink w:anchor="_Toc422824909" w:history="1">
+            <w:r>
+              <w:rPr>
+                <w:rStyle w:val="Hyperlink"/>
+                <w:noProof/>
+              </w:rPr>
+              <w:t>Should Haves</w:t>
+            </w:r>
+            <w:r>
+              <w:rPr>
+                <w:noProof/>
+                <w:webHidden/>
+              </w:rPr>
+              <w:tab/>
+            </w:r>
+            <w:r>
+              <w:rPr>
+                <w:noProof/>
+                <w:webHidden/>
+              </w:rPr>
+              <w:fldChar w:fldCharType="begin"/>
+            </w:r>
+            <w:r>
+              <w:rPr>
+                <w:noProof/>
+                <w:webHidden/>
+              </w:rPr>
+              <w:instrText xml:space="preserve"> PAGEREF _Toc422824909 \h </w:instrText>
+            </w:r>
+            <w:r>
+              <w:rPr>
+                <w:noProof/>
+                <w:webHidden/>
+              </w:rPr>
+            </w:r>
+            <w:r>
+              <w:rPr>
+                <w:noProof/>
+                <w:webHidden/>
+              </w:rPr>
+              <w:fldChar w:fldCharType="separate"/>
+            </w:r>
+            <w:r>
+              <w:rPr>
+                <w:noProof/>
+                <w:webHidden/>
+              </w:rPr>
+              <w:t>4</w:t>
+            </w:r>
+            <w:r>
+              <w:rPr>
+                <w:noProof/>
+                <w:webHidden/>
+              </w:rPr>
+              <w:fldChar w:fldCharType="end"/>
+            </w:r>
+          </w:hyperlink>
+        </w:p>
+        <w:p>
+          <w:pPr>
+            <w:pStyle w:val="Inhopg3"/>
+            <w:tabs>
+              <w:tab w:val="right" w:leader="dot" w:pos="9060"/>
+            </w:tabs>
+            <w:rPr>
+              <w:rFonts w:eastAsiaTheme="minorEastAsia"/>
+              <w:noProof/>
+              <w:lang w:eastAsia="nl-NL"/>
+            </w:rPr>
+          </w:pPr>
+          <w:hyperlink w:anchor="_Toc422824910" w:history="1">
+            <w:r>
+              <w:rPr>
+                <w:rStyle w:val="Hyperlink"/>
+                <w:noProof/>
+              </w:rPr>
+              <w:t>Could Haves</w:t>
+            </w:r>
+            <w:r>
+              <w:rPr>
+                <w:noProof/>
+                <w:webHidden/>
+              </w:rPr>
+              <w:tab/>
+            </w:r>
+            <w:r>
+              <w:rPr>
+                <w:noProof/>
+                <w:webHidden/>
+              </w:rPr>
+              <w:fldChar w:fldCharType="begin"/>
+            </w:r>
+            <w:r>
+              <w:rPr>
+                <w:noProof/>
+                <w:webHidden/>
+              </w:rPr>
+              <w:instrText xml:space="preserve"> PAGEREF _Toc422824910 \h </w:instrText>
+            </w:r>
+            <w:r>
+              <w:rPr>
+                <w:noProof/>
+                <w:webHidden/>
+              </w:rPr>
+            </w:r>
+            <w:r>
+              <w:rPr>
+                <w:noProof/>
+                <w:webHidden/>
+              </w:rPr>
+              <w:fldChar w:fldCharType="separate"/>
+            </w:r>
+            <w:r>
+              <w:rPr>
+                <w:noProof/>
+                <w:webHidden/>
+              </w:rPr>
+              <w:t>4</w:t>
+            </w:r>
+            <w:r>
+              <w:rPr>
+                <w:noProof/>
+                <w:webHidden/>
+              </w:rPr>
+              <w:fldChar w:fldCharType="end"/>
+            </w:r>
+          </w:hyperlink>
+        </w:p>
+        <w:p>
+          <w:pPr>
+            <w:pStyle w:val="Inhopg3"/>
+            <w:tabs>
+              <w:tab w:val="right" w:leader="dot" w:pos="9060"/>
+            </w:tabs>
+            <w:rPr>
+              <w:rFonts w:eastAsiaTheme="minorEastAsia"/>
+              <w:noProof/>
+              <w:lang w:eastAsia="nl-NL"/>
+            </w:rPr>
+          </w:pPr>
+          <w:hyperlink w:anchor="_Toc422824911" w:history="1">
+            <w:r>
+              <w:rPr>
+                <w:rStyle w:val="Hyperlink"/>
+                <w:noProof/>
+              </w:rPr>
+              <w:t>Would Not Haves</w:t>
+            </w:r>
+            <w:r>
+              <w:rPr>
+                <w:noProof/>
+                <w:webHidden/>
+              </w:rPr>
+              <w:tab/>
+            </w:r>
+            <w:r>
+              <w:rPr>
+                <w:noProof/>
+                <w:webHidden/>
+              </w:rPr>
+              <w:fldChar w:fldCharType="begin"/>
+            </w:r>
+            <w:r>
+              <w:rPr>
+                <w:noProof/>
+                <w:webHidden/>
+              </w:rPr>
+              <w:instrText xml:space="preserve"> PAGEREF _Toc422824911 \h </w:instrText>
+            </w:r>
+            <w:r>
+              <w:rPr>
+                <w:noProof/>
+                <w:webHidden/>
+              </w:rPr>
+            </w:r>
+            <w:r>
+              <w:rPr>
+                <w:noProof/>
+                <w:webHidden/>
+              </w:rPr>
+              <w:fldChar w:fldCharType="separate"/>
+            </w:r>
+            <w:r>
+              <w:rPr>
+                <w:noProof/>
+                <w:webHidden/>
+              </w:rPr>
+              <w:t>4</w:t>
+            </w:r>
+            <w:r>
+              <w:rPr>
+                <w:noProof/>
+                <w:webHidden/>
+              </w:rPr>
+              <w:fldChar w:fldCharType="end"/>
+            </w:r>
+          </w:hyperlink>
+        </w:p>
+        <w:p>
+          <w:pPr>
+            <w:pStyle w:val="Inhopg1"/>
+            <w:tabs>
+              <w:tab w:val="right" w:leader="dot" w:pos="9060"/>
+            </w:tabs>
+            <w:rPr>
+              <w:rFonts w:eastAsiaTheme="minorEastAsia"/>
+              <w:noProof/>
+              <w:lang w:eastAsia="nl-NL"/>
+            </w:rPr>
+          </w:pPr>
+          <w:hyperlink w:anchor="_Toc422824912" w:history="1">
+            <w:r>
+              <w:rPr>
+                <w:rStyle w:val="Hyperlink"/>
+                <w:noProof/>
+              </w:rPr>
+              <w:t>Use cases</w:t>
+            </w:r>
+            <w:r>
+              <w:rPr>
+                <w:noProof/>
+                <w:webHidden/>
+              </w:rPr>
+              <w:tab/>
+            </w:r>
+            <w:r>
+              <w:rPr>
+                <w:noProof/>
+                <w:webHidden/>
+              </w:rPr>
+              <w:fldChar w:fldCharType="begin"/>
+            </w:r>
+            <w:r>
+              <w:rPr>
+                <w:noProof/>
+                <w:webHidden/>
+              </w:rPr>
+              <w:instrText xml:space="preserve"> PAGEREF _Toc422824912 \h </w:instrText>
+            </w:r>
+            <w:r>
+              <w:rPr>
+                <w:noProof/>
+                <w:webHidden/>
+              </w:rPr>
+            </w:r>
+            <w:r>
+              <w:rPr>
+                <w:noProof/>
+                <w:webHidden/>
+              </w:rPr>
+              <w:fldChar w:fldCharType="separate"/>
+            </w:r>
+            <w:r>
+              <w:rPr>
+                <w:noProof/>
+                <w:webHidden/>
+              </w:rPr>
+              <w:t>5</w:t>
+            </w:r>
+            <w:r>
+              <w:rPr>
+                <w:noProof/>
+                <w:webHidden/>
+              </w:rPr>
+              <w:fldChar w:fldCharType="end"/>
+            </w:r>
+          </w:hyperlink>
+        </w:p>
+        <w:p>
+          <w:pPr>
+            <w:pStyle w:val="Inhopg2"/>
+            <w:tabs>
+              <w:tab w:val="right" w:leader="dot" w:pos="9060"/>
+            </w:tabs>
+            <w:rPr>
+              <w:rFonts w:eastAsiaTheme="minorEastAsia"/>
+              <w:noProof/>
+              <w:lang w:eastAsia="nl-NL"/>
+            </w:rPr>
+          </w:pPr>
+          <w:hyperlink w:anchor="_Toc422824913" w:history="1">
+            <w:r>
+              <w:rPr>
+                <w:rStyle w:val="Hyperlink"/>
+                <w:noProof/>
+              </w:rPr>
+              <w:t>Scenario</w:t>
+            </w:r>
+            <w:r>
+              <w:rPr>
+                <w:noProof/>
+                <w:webHidden/>
+              </w:rPr>
+              <w:tab/>
+            </w:r>
+            <w:r>
+              <w:rPr>
+                <w:noProof/>
+                <w:webHidden/>
+              </w:rPr>
+              <w:fldChar w:fldCharType="begin"/>
+            </w:r>
+            <w:r>
+              <w:rPr>
+                <w:noProof/>
+                <w:webHidden/>
+              </w:rPr>
+              <w:instrText xml:space="preserve"> PAGEREF _Toc422824913 \h </w:instrText>
+            </w:r>
+            <w:r>
+              <w:rPr>
+                <w:noProof/>
+                <w:webHidden/>
+              </w:rPr>
+            </w:r>
+            <w:r>
+              <w:rPr>
+                <w:noProof/>
+                <w:webHidden/>
+              </w:rPr>
+              <w:fldChar w:fldCharType="separate"/>
+            </w:r>
+            <w:r>
+              <w:rPr>
+                <w:noProof/>
+                <w:webHidden/>
+              </w:rPr>
+              <w:t>5</w:t>
+            </w:r>
+            <w:r>
+              <w:rPr>
+                <w:noProof/>
+                <w:webHidden/>
+              </w:rPr>
+              <w:fldChar w:fldCharType="end"/>
+            </w:r>
+          </w:hyperlink>
+        </w:p>
+        <w:p>
+          <w:pPr>
+            <w:pStyle w:val="Inhopg2"/>
+            <w:tabs>
+              <w:tab w:val="right" w:leader="dot" w:pos="9060"/>
+            </w:tabs>
+            <w:rPr>
+              <w:rFonts w:eastAsiaTheme="minorEastAsia"/>
+              <w:noProof/>
+              <w:lang w:eastAsia="nl-NL"/>
+            </w:rPr>
+          </w:pPr>
+          <w:hyperlink w:anchor="_Toc422824914" w:history="1">
+            <w:r>
+              <w:rPr>
+                <w:rStyle w:val="Hyperlink"/>
+                <w:noProof/>
+              </w:rPr>
+              <w:t>Use case diagram</w:t>
+            </w:r>
+            <w:r>
+              <w:rPr>
+                <w:noProof/>
+                <w:webHidden/>
+              </w:rPr>
+              <w:tab/>
+            </w:r>
+            <w:r>
+              <w:rPr>
+                <w:noProof/>
+                <w:webHidden/>
+              </w:rPr>
+              <w:fldChar w:fldCharType="begin"/>
+            </w:r>
+            <w:r>
+              <w:rPr>
+                <w:noProof/>
+                <w:webHidden/>
+              </w:rPr>
+              <w:instrText xml:space="preserve"> PAGEREF _Toc422824914 \h </w:instrText>
+            </w:r>
+            <w:r>
+              <w:rPr>
+                <w:noProof/>
+                <w:webHidden/>
+              </w:rPr>
+            </w:r>
+            <w:r>
+              <w:rPr>
+                <w:noProof/>
+                <w:webHidden/>
+              </w:rPr>
+              <w:fldChar w:fldCharType="separate"/>
+            </w:r>
+            <w:r>
+              <w:rPr>
+                <w:noProof/>
+                <w:webHidden/>
+              </w:rPr>
+              <w:t>5</w:t>
+            </w:r>
+            <w:r>
+              <w:rPr>
+                <w:noProof/>
+                <w:webHidden/>
+              </w:rPr>
+              <w:fldChar w:fldCharType="end"/>
+            </w:r>
+          </w:hyperlink>
+        </w:p>
+        <w:p>
+          <w:pPr>
+            <w:pStyle w:val="Inhopg2"/>
+            <w:tabs>
+              <w:tab w:val="right" w:leader="dot" w:pos="9060"/>
+            </w:tabs>
+            <w:rPr>
+              <w:rFonts w:eastAsiaTheme="minorEastAsia"/>
+              <w:noProof/>
+              <w:lang w:eastAsia="nl-NL"/>
+            </w:rPr>
+          </w:pPr>
+          <w:hyperlink w:anchor="_Toc422824915" w:history="1">
+            <w:r>
+              <w:rPr>
+                <w:rStyle w:val="Hyperlink"/>
+                <w:noProof/>
+              </w:rPr>
+              <w:t>Use cases</w:t>
+            </w:r>
+            <w:r>
+              <w:rPr>
+                <w:noProof/>
+                <w:webHidden/>
+              </w:rPr>
+              <w:tab/>
+            </w:r>
+            <w:r>
+              <w:rPr>
+                <w:noProof/>
+                <w:webHidden/>
+              </w:rPr>
+              <w:fldChar w:fldCharType="begin"/>
+            </w:r>
+            <w:r>
+              <w:rPr>
+                <w:noProof/>
+                <w:webHidden/>
+              </w:rPr>
+              <w:instrText xml:space="preserve"> PAGEREF _Toc422824915 \h </w:instrText>
+            </w:r>
+            <w:r>
+              <w:rPr>
+                <w:noProof/>
+                <w:webHidden/>
+              </w:rPr>
+            </w:r>
+            <w:r>
+              <w:rPr>
+                <w:noProof/>
+                <w:webHidden/>
+              </w:rPr>
+              <w:fldChar w:fldCharType="separate"/>
+            </w:r>
+            <w:r>
+              <w:rPr>
+                <w:noProof/>
+                <w:webHidden/>
+              </w:rPr>
+              <w:t>6</w:t>
+            </w:r>
+            <w:r>
+              <w:rPr>
+                <w:noProof/>
+                <w:webHidden/>
+              </w:rPr>
+              <w:fldChar w:fldCharType="end"/>
+            </w:r>
+          </w:hyperlink>
+        </w:p>
+        <w:p>
+          <w:pPr>
+            <w:pStyle w:val="Inhopg1"/>
+            <w:tabs>
+              <w:tab w:val="right" w:leader="dot" w:pos="9060"/>
+            </w:tabs>
+            <w:rPr>
+              <w:rFonts w:eastAsiaTheme="minorEastAsia"/>
+              <w:noProof/>
+              <w:lang w:eastAsia="nl-NL"/>
+            </w:rPr>
+          </w:pPr>
+          <w:hyperlink w:anchor="_Toc422824916" w:history="1">
+            <w:r>
+              <w:rPr>
+                <w:rStyle w:val="Hyperlink"/>
+                <w:noProof/>
+              </w:rPr>
+              <w:t>Niet functionele eisen</w:t>
+            </w:r>
+            <w:r>
+              <w:rPr>
+                <w:noProof/>
+                <w:webHidden/>
+              </w:rPr>
+              <w:tab/>
+            </w:r>
+            <w:r>
+              <w:rPr>
+                <w:noProof/>
+                <w:webHidden/>
+              </w:rPr>
+              <w:fldChar w:fldCharType="begin"/>
+            </w:r>
+            <w:r>
+              <w:rPr>
+                <w:noProof/>
+                <w:webHidden/>
+              </w:rPr>
+              <w:instrText xml:space="preserve"> PAGEREF _Toc422824916 \h </w:instrText>
+            </w:r>
+            <w:r>
+              <w:rPr>
+                <w:noProof/>
+                <w:webHidden/>
+              </w:rPr>
+            </w:r>
+            <w:r>
+              <w:rPr>
+                <w:noProof/>
+                <w:webHidden/>
+              </w:rPr>
+              <w:fldChar w:fldCharType="separate"/>
+            </w:r>
+            <w:r>
+              <w:rPr>
+                <w:noProof/>
+                <w:webHidden/>
+              </w:rPr>
+              <w:t>7</w:t>
+            </w:r>
+            <w:r>
+              <w:rPr>
+                <w:noProof/>
+                <w:webHidden/>
+              </w:rPr>
+              <w:fldChar w:fldCharType="end"/>
+            </w:r>
+          </w:hyperlink>
+        </w:p>
+        <w:p>
+          <w:r>
+            <w:rPr>
+              <w:b/>
+              <w:bCs/>
+              <w:noProof/>
+            </w:rPr>
+            <w:fldChar w:fldCharType="end"/>
+          </w:r>
         </w:p>
       </w:sdtContent>
     </w:sdt>
@@ -74,10 +935,12 @@
       <w:r>
         <w:br w:type="column"/>
       </w:r>
+      <w:bookmarkStart w:id="1" w:name="_Toc422824905"/>
       <w:r>
         <w:lastRenderedPageBreak/>
         <w:t>Inleiding</w:t>
       </w:r>
+      <w:bookmarkEnd w:id="1"/>
     </w:p>
     <w:p>
       <w:r>
@@ -142,15 +1005,18 @@
       <w:r>
         <w:br w:type="column"/>
       </w:r>
+      <w:bookmarkStart w:id="2" w:name="_Toc422824906"/>
       <w:r>
         <w:lastRenderedPageBreak/>
         <w:t>Functionele eisen</w:t>
       </w:r>
+      <w:bookmarkEnd w:id="2"/>
     </w:p>
     <w:p>
       <w:pPr>
         <w:pStyle w:val="Kop2"/>
       </w:pPr>
+      <w:bookmarkStart w:id="3" w:name="_Toc422824907"/>
       <w:proofErr w:type="spellStart"/>
       <w:r>
         <w:t>MoSCoW</w:t>
@@ -159,11 +1025,13 @@
       <w:r>
         <w:t xml:space="preserve"> Analyse</w:t>
       </w:r>
+      <w:bookmarkEnd w:id="3"/>
     </w:p>
     <w:p>
       <w:pPr>
         <w:pStyle w:val="Kop3"/>
       </w:pPr>
+      <w:bookmarkStart w:id="4" w:name="_Toc422824908"/>
       <w:r>
         <w:t xml:space="preserve">Must </w:t>
       </w:r>
@@ -171,6 +1039,7 @@
       <w:r>
         <w:t>Haves</w:t>
       </w:r>
+      <w:bookmarkEnd w:id="4"/>
       <w:proofErr w:type="spellEnd"/>
     </w:p>
     <w:p>
@@ -225,6 +1094,7 @@
       <w:pPr>
         <w:pStyle w:val="Kop3"/>
       </w:pPr>
+      <w:bookmarkStart w:id="5" w:name="_Toc422824909"/>
       <w:proofErr w:type="spellStart"/>
       <w:r>
         <w:t>Should</w:t>
@@ -237,6 +1107,7 @@
       <w:r>
         <w:t>Haves</w:t>
       </w:r>
+      <w:bookmarkEnd w:id="5"/>
       <w:proofErr w:type="spellEnd"/>
     </w:p>
     <w:p>
@@ -255,6 +1126,7 @@
       <w:pPr>
         <w:pStyle w:val="Kop3"/>
       </w:pPr>
+      <w:bookmarkStart w:id="6" w:name="_Toc422824910"/>
       <w:proofErr w:type="spellStart"/>
       <w:r>
         <w:t>Could</w:t>
@@ -267,6 +1139,7 @@
       <w:r>
         <w:t>Haves</w:t>
       </w:r>
+      <w:bookmarkEnd w:id="6"/>
       <w:proofErr w:type="spellEnd"/>
     </w:p>
     <w:p>
@@ -311,6 +1184,7 @@
       <w:pPr>
         <w:pStyle w:val="Kop3"/>
       </w:pPr>
+      <w:bookmarkStart w:id="7" w:name="_Toc422824911"/>
       <w:proofErr w:type="spellStart"/>
       <w:r>
         <w:t>Would</w:t>
@@ -331,6 +1205,7 @@
       <w:r>
         <w:t>Haves</w:t>
       </w:r>
+      <w:bookmarkEnd w:id="7"/>
       <w:proofErr w:type="spellEnd"/>
     </w:p>
     <w:p>
@@ -352,6 +1227,7 @@
       <w:r>
         <w:br w:type="column"/>
       </w:r>
+      <w:bookmarkStart w:id="8" w:name="_Toc422824912"/>
       <w:proofErr w:type="spellStart"/>
       <w:r>
         <w:lastRenderedPageBreak/>
@@ -364,14 +1240,17 @@
       <w:r>
         <w:t>cases</w:t>
       </w:r>
+      <w:bookmarkEnd w:id="8"/>
     </w:p>
     <w:p>
       <w:pPr>
         <w:pStyle w:val="Kop2"/>
       </w:pPr>
+      <w:bookmarkStart w:id="9" w:name="_Toc422824913"/>
       <w:r>
         <w:t>Scenario</w:t>
       </w:r>
+      <w:bookmarkEnd w:id="9"/>
     </w:p>
     <w:p>
       <w:r>
@@ -418,10 +1297,12 @@
         <w:t xml:space="preserve"> Media Event deel te nemen.</w:t>
       </w:r>
     </w:p>
+    <w:p/>
     <w:p>
       <w:pPr>
         <w:pStyle w:val="Kop2"/>
       </w:pPr>
+      <w:bookmarkStart w:id="10" w:name="_Toc422824914"/>
       <w:proofErr w:type="spellStart"/>
       <w:r>
         <w:t>Use</w:t>
@@ -430,6 +1311,7 @@
       <w:r>
         <w:t xml:space="preserve"> case diagram</w:t>
       </w:r>
+      <w:bookmarkEnd w:id="10"/>
     </w:p>
     <w:p>
       <w:r>
@@ -439,9 +1321,9 @@
         </w:rPr>
         <w:drawing>
           <wp:inline distT="0" distB="0" distL="0" distR="0">
-            <wp:extent cx="4015740" cy="4130040"/>
-            <wp:effectExtent l="0" t="0" r="3810" b="3810"/>
-            <wp:docPr id="1" name="Afbeelding 1"/>
+            <wp:extent cx="4572000" cy="2514600"/>
+            <wp:effectExtent l="0" t="0" r="0" b="0"/>
+            <wp:docPr id="3" name="Afbeelding 3"/>
             <wp:cNvGraphicFramePr>
               <a:graphicFrameLocks xmlns:a="http://schemas.openxmlformats.org/drawingml/2006/main" noChangeAspect="1"/>
             </wp:cNvGraphicFramePr>
@@ -449,13 +1331,13 @@
               <a:graphicData uri="http://schemas.openxmlformats.org/drawingml/2006/picture">
                 <pic:pic xmlns:pic="http://schemas.openxmlformats.org/drawingml/2006/picture">
                   <pic:nvPicPr>
-                    <pic:cNvPr id="0" name="Picture 1"/>
+                    <pic:cNvPr id="0" name="Picture 2"/>
                     <pic:cNvPicPr>
                       <a:picLocks noChangeAspect="1" noChangeArrowheads="1"/>
                     </pic:cNvPicPr>
                   </pic:nvPicPr>
                   <pic:blipFill>
-                    <a:blip r:embed="rId6">
+                    <a:blip r:embed="rId8">
                       <a:extLst>
                         <a:ext uri="{28A0092B-C50C-407E-A947-70E740481C1C}">
                           <a14:useLocalDpi xmlns:a14="http://schemas.microsoft.com/office/drawing/2010/main" val="0"/>
@@ -470,7 +1352,7 @@
                   <pic:spPr bwMode="auto">
                     <a:xfrm>
                       <a:off x="0" y="0"/>
-                      <a:ext cx="4015740" cy="4130040"/>
+                      <a:ext cx="4572000" cy="2514600"/>
                     </a:xfrm>
                     <a:prstGeom prst="rect">
                       <a:avLst/>
@@ -494,8 +1376,7 @@
       <w:r>
         <w:br w:type="column"/>
       </w:r>
-      <w:bookmarkStart w:id="0" w:name="_GoBack"/>
-      <w:bookmarkEnd w:id="0"/>
+      <w:bookmarkStart w:id="11" w:name="_Toc422824915"/>
       <w:proofErr w:type="spellStart"/>
       <w:r>
         <w:lastRenderedPageBreak/>
@@ -505,6 +1386,7 @@
       <w:r>
         <w:t xml:space="preserve"> cases</w:t>
       </w:r>
+      <w:bookmarkEnd w:id="11"/>
     </w:p>
     <w:tbl>
       <w:tblPr>
@@ -514,7 +1396,7 @@
       </w:tblPr>
       <w:tblGrid>
         <w:gridCol w:w="1940"/>
-        <w:gridCol w:w="7122"/>
+        <w:gridCol w:w="7120"/>
       </w:tblGrid>
       <w:tr>
         <w:tc>
@@ -654,28 +1536,31 @@
             <w:r>
               <w:t>De actor drukt op de knop ‘Maak Account’</w:t>
             </w:r>
+            <w:r>
+              <w:t>.</w:t>
+            </w:r>
           </w:p>
           <w:p>
             <w:pPr>
               <w:rPr>
-                <w:color w:val="FF0000"/>
+                <w:color w:val="000000" w:themeColor="text1"/>
               </w:rPr>
             </w:pPr>
             <w:r>
-              <w:t xml:space="preserve">3. Het account/De accounts zijn nu aangemaakt </w:t>
-            </w:r>
-            <w:r>
-              <w:rPr>
-                <w:color w:val="FF0000"/>
-              </w:rPr>
-              <w:t>en worden opgeslagen in Active Directory.</w:t>
-            </w:r>
-          </w:p>
-          <w:p>
-            <w:pPr>
-              <w:pStyle w:val="Geenafstand"/>
-            </w:pPr>
-          </w:p>
+              <w:t>3. Er wordt een pagina getoond van alle namen en email die zojuist zijn aangemaakt.</w:t>
+            </w:r>
+          </w:p>
+          <w:p>
+            <w:r>
+              <w:t>4. De actor bevestigt het aanmaken.</w:t>
+            </w:r>
+          </w:p>
+          <w:p>
+            <w:r>
+              <w:t>5. Er verschijnt een bericht dat de accounts aangemaakt zijn.</w:t>
+            </w:r>
+          </w:p>
+          <w:p/>
         </w:tc>
       </w:tr>
       <w:tr>
@@ -737,7 +1622,7 @@
       </w:tblPr>
       <w:tblGrid>
         <w:gridCol w:w="1940"/>
-        <w:gridCol w:w="7122"/>
+        <w:gridCol w:w="7120"/>
       </w:tblGrid>
       <w:tr>
         <w:tc>
@@ -778,7 +1663,10 @@
           </w:tcPr>
           <w:p>
             <w:r>
-              <w:t>De actor kan een (of meerdere) plaatsen reserveren voor de groep waarmee hij gaat.</w:t>
+              <w:t>De actor kan een</w:t>
+            </w:r>
+            <w:r>
+              <w:t xml:space="preserve"> plaats reserveren voor de groep waarmee hij gaat.</w:t>
             </w:r>
           </w:p>
         </w:tc>
@@ -870,7 +1758,10 @@
           </w:p>
           <w:p>
             <w:r>
-              <w:t>5. De plaats is nu gereserveerd door de groep.</w:t>
+              <w:t xml:space="preserve">5. </w:t>
+            </w:r>
+            <w:r>
+              <w:t>Er verschijnt een bericht van de gereserveerde plaatsen.</w:t>
             </w:r>
           </w:p>
           <w:p>
@@ -937,203 +1828,6 @@
       </w:tr>
     </w:tbl>
     <w:p/>
-    <w:tbl>
-      <w:tblPr>
-        <w:tblStyle w:val="Tabelraster"/>
-        <w:tblW w:w="0" w:type="auto"/>
-        <w:tblLook w:val="04A0" w:firstRow="1" w:lastRow="0" w:firstColumn="1" w:lastColumn="0" w:noHBand="0" w:noVBand="1"/>
-      </w:tblPr>
-      <w:tblGrid>
-        <w:gridCol w:w="1940"/>
-        <w:gridCol w:w="7122"/>
-      </w:tblGrid>
-      <w:tr>
-        <w:tc>
-          <w:tcPr>
-            <w:tcW w:w="1951" w:type="dxa"/>
-          </w:tcPr>
-          <w:p>
-            <w:r>
-              <w:t>Naam:</w:t>
-            </w:r>
-          </w:p>
-        </w:tc>
-        <w:tc>
-          <w:tcPr>
-            <w:tcW w:w="7259" w:type="dxa"/>
-          </w:tcPr>
-          <w:p>
-            <w:r>
-              <w:t>Betalen</w:t>
-            </w:r>
-          </w:p>
-        </w:tc>
-      </w:tr>
-      <w:tr>
-        <w:tc>
-          <w:tcPr>
-            <w:tcW w:w="1951" w:type="dxa"/>
-          </w:tcPr>
-          <w:p>
-            <w:r>
-              <w:t>Samenvatting:</w:t>
-            </w:r>
-          </w:p>
-        </w:tc>
-        <w:tc>
-          <w:tcPr>
-            <w:tcW w:w="7259" w:type="dxa"/>
-          </w:tcPr>
-          <w:p>
-            <w:r>
-              <w:t>De actor kan zijn reservering betalen.</w:t>
-            </w:r>
-          </w:p>
-        </w:tc>
-      </w:tr>
-      <w:tr>
-        <w:tc>
-          <w:tcPr>
-            <w:tcW w:w="1951" w:type="dxa"/>
-          </w:tcPr>
-          <w:p>
-            <w:r>
-              <w:t>Actor:</w:t>
-            </w:r>
-          </w:p>
-        </w:tc>
-        <w:tc>
-          <w:tcPr>
-            <w:tcW w:w="7259" w:type="dxa"/>
-          </w:tcPr>
-          <w:p>
-            <w:pPr>
-              <w:rPr>
-                <w:color w:val="FF0000"/>
-              </w:rPr>
-            </w:pPr>
-            <w:r>
-              <w:t xml:space="preserve">Medewerker </w:t>
-            </w:r>
-            <w:r>
-              <w:rPr>
-                <w:color w:val="FF0000"/>
-              </w:rPr>
-              <w:t>OF BEZOEKER</w:t>
-            </w:r>
-          </w:p>
-        </w:tc>
-      </w:tr>
-      <w:tr>
-        <w:tc>
-          <w:tcPr>
-            <w:tcW w:w="1951" w:type="dxa"/>
-          </w:tcPr>
-          <w:p>
-            <w:r>
-              <w:t>Aanname:</w:t>
-            </w:r>
-          </w:p>
-        </w:tc>
-        <w:tc>
-          <w:tcPr>
-            <w:tcW w:w="7259" w:type="dxa"/>
-          </w:tcPr>
-          <w:p>
-            <w:r>
-              <w:t>De actor is ingelogd met het account die de reservatie geplaatst heeft.</w:t>
-            </w:r>
-          </w:p>
-        </w:tc>
-      </w:tr>
-      <w:tr>
-        <w:tc>
-          <w:tcPr>
-            <w:tcW w:w="1951" w:type="dxa"/>
-          </w:tcPr>
-          <w:p>
-            <w:r>
-              <w:t>Beschrijving:</w:t>
-            </w:r>
-          </w:p>
-        </w:tc>
-        <w:tc>
-          <w:tcPr>
-            <w:tcW w:w="7259" w:type="dxa"/>
-          </w:tcPr>
-          <w:p>
-            <w:r>
-              <w:t xml:space="preserve">1. </w:t>
-            </w:r>
-            <w:r>
-              <w:t>De actor selecteert de reservatie die hij wil betalen.</w:t>
-            </w:r>
-          </w:p>
-          <w:p>
-            <w:r>
-              <w:t xml:space="preserve">2. </w:t>
-            </w:r>
-            <w:r>
-              <w:t>De actor vult de juiste persoonsgegevens in.[1]</w:t>
-            </w:r>
-          </w:p>
-          <w:p>
-            <w:r>
-              <w:t>3. De actor heeft de reservering betaald.</w:t>
-            </w:r>
-          </w:p>
-          <w:p>
-            <w:pPr>
-              <w:pStyle w:val="Geenafstand"/>
-            </w:pPr>
-          </w:p>
-        </w:tc>
-      </w:tr>
-      <w:tr>
-        <w:tc>
-          <w:tcPr>
-            <w:tcW w:w="1951" w:type="dxa"/>
-          </w:tcPr>
-          <w:p>
-            <w:r>
-              <w:t>Uitzondering:</w:t>
-            </w:r>
-          </w:p>
-        </w:tc>
-        <w:tc>
-          <w:tcPr>
-            <w:tcW w:w="7259" w:type="dxa"/>
-          </w:tcPr>
-          <w:p>
-            <w:r>
-              <w:t>[1] Als er verkeerde data ingevoerd wordt, wordt hier een melding  van gegeven.</w:t>
-            </w:r>
-          </w:p>
-        </w:tc>
-      </w:tr>
-      <w:tr>
-        <w:tc>
-          <w:tcPr>
-            <w:tcW w:w="1951" w:type="dxa"/>
-          </w:tcPr>
-          <w:p>
-            <w:r>
-              <w:t>Resultaat:</w:t>
-            </w:r>
-          </w:p>
-        </w:tc>
-        <w:tc>
-          <w:tcPr>
-            <w:tcW w:w="7259" w:type="dxa"/>
-          </w:tcPr>
-          <w:p>
-            <w:r>
-              <w:t>De actor heeft de, door hem geplaatste, reservering betaald.</w:t>
-            </w:r>
-          </w:p>
-        </w:tc>
-      </w:tr>
-    </w:tbl>
     <w:p/>
     <w:p>
       <w:pPr>
@@ -1142,10 +1836,12 @@
       <w:r>
         <w:br w:type="column"/>
       </w:r>
+      <w:bookmarkStart w:id="12" w:name="_Toc422824916"/>
       <w:r>
         <w:lastRenderedPageBreak/>
         <w:t>Niet functionele eisen</w:t>
       </w:r>
+      <w:bookmarkEnd w:id="12"/>
     </w:p>
     <w:p>
       <w:r>
@@ -1181,13 +1877,7 @@
         </w:rPr>
       </w:pPr>
       <w:r>
-        <w:t xml:space="preserve">Het controleren van de barcode mag niet </w:t>
-      </w:r>
-      <w:r>
-        <w:t>te lang duren</w:t>
-      </w:r>
-      <w:r>
-        <w:t>.</w:t>
+        <w:t>Het controleren van de barcode mag niet te lang duren.</w:t>
       </w:r>
     </w:p>
     <w:p>
@@ -1203,21 +1893,136 @@
         </w:rPr>
       </w:pPr>
       <w:r>
-        <w:t>De barcode</w:t>
-      </w:r>
-      <w:r>
-        <w:t xml:space="preserve"> scanners moeten handig in gebruik zijn.</w:t>
+        <w:t>De barcode scanners moeten handig in gebruik zijn.</w:t>
       </w:r>
     </w:p>
     <w:p/>
     <w:sectPr>
-      <w:pgSz w:w="11906" w:h="16838"/>
-      <w:pgMar w:top="1417" w:right="1417" w:bottom="1417" w:left="1417" w:header="708" w:footer="708" w:gutter="0"/>
+      <w:footerReference w:type="first" r:id="rId9"/>
+      <w:pgSz w:w="11906" w:h="16838" w:code="9"/>
+      <w:pgMar w:top="1418" w:right="1418" w:bottom="1418" w:left="1418" w:header="709" w:footer="709" w:gutter="0"/>
       <w:cols w:space="708"/>
+      <w:titlePg/>
       <w:docGrid w:linePitch="360"/>
     </w:sectPr>
   </w:body>
 </w:document>
+</file>
+
+<file path=word/endnotes.xml><?xml version="1.0" encoding="utf-8"?>
+<w:endnotes xmlns:wpc="http://schemas.microsoft.com/office/word/2010/wordprocessingCanvas" xmlns:mc="http://schemas.openxmlformats.org/markup-compatibility/2006" xmlns:o="urn:schemas-microsoft-com:office:office" xmlns:r="http://schemas.openxmlformats.org/officeDocument/2006/relationships" xmlns:m="http://schemas.openxmlformats.org/officeDocument/2006/math" xmlns:v="urn:schemas-microsoft-com:vml" xmlns:wp14="http://schemas.microsoft.com/office/word/2010/wordprocessingDrawing" xmlns:wp="http://schemas.openxmlformats.org/drawingml/2006/wordprocessingDrawing" xmlns:w10="urn:schemas-microsoft-com:office:word" xmlns:w="http://schemas.openxmlformats.org/wordprocessingml/2006/main" xmlns:w14="http://schemas.microsoft.com/office/word/2010/wordml" xmlns:w15="http://schemas.microsoft.com/office/word/2012/wordml" xmlns:wpg="http://schemas.microsoft.com/office/word/2010/wordprocessingGroup" xmlns:wpi="http://schemas.microsoft.com/office/word/2010/wordprocessingInk" xmlns:wne="http://schemas.microsoft.com/office/word/2006/wordml" xmlns:wps="http://schemas.microsoft.com/office/word/2010/wordprocessingShape" mc:Ignorable="w14 w15 wp14">
+  <w:endnote w:type="separator" w:id="-1">
+    <w:p>
+      <w:pPr>
+        <w:spacing w:after="0" w:line="240" w:lineRule="auto"/>
+      </w:pPr>
+      <w:r>
+        <w:separator/>
+      </w:r>
+    </w:p>
+  </w:endnote>
+  <w:endnote w:type="continuationSeparator" w:id="0">
+    <w:p>
+      <w:pPr>
+        <w:spacing w:after="0" w:line="240" w:lineRule="auto"/>
+      </w:pPr>
+      <w:r>
+        <w:continuationSeparator/>
+      </w:r>
+    </w:p>
+  </w:endnote>
+</w:endnotes>
+</file>
+
+<file path=word/footer1.xml><?xml version="1.0" encoding="utf-8"?>
+<w:ftr xmlns:wpc="http://schemas.microsoft.com/office/word/2010/wordprocessingCanvas" xmlns:mc="http://schemas.openxmlformats.org/markup-compatibility/2006" xmlns:o="urn:schemas-microsoft-com:office:office" xmlns:r="http://schemas.openxmlformats.org/officeDocument/2006/relationships" xmlns:m="http://schemas.openxmlformats.org/officeDocument/2006/math" xmlns:v="urn:schemas-microsoft-com:vml" xmlns:wp14="http://schemas.microsoft.com/office/word/2010/wordprocessingDrawing" xmlns:wp="http://schemas.openxmlformats.org/drawingml/2006/wordprocessingDrawing" xmlns:w10="urn:schemas-microsoft-com:office:word" xmlns:w="http://schemas.openxmlformats.org/wordprocessingml/2006/main" xmlns:w14="http://schemas.microsoft.com/office/word/2010/wordml" xmlns:w15="http://schemas.microsoft.com/office/word/2012/wordml" xmlns:wpg="http://schemas.microsoft.com/office/word/2010/wordprocessingGroup" xmlns:wpi="http://schemas.microsoft.com/office/word/2010/wordprocessingInk" xmlns:wne="http://schemas.microsoft.com/office/word/2006/wordml" xmlns:wps="http://schemas.microsoft.com/office/word/2010/wordprocessingShape" mc:Ignorable="w14 w15 wp14">
+  <w:p>
+    <w:pPr>
+      <w:pStyle w:val="Voettekst"/>
+      <w:jc w:val="right"/>
+    </w:pPr>
+    <w:r>
+      <w:t>Mark Claessens</w:t>
+    </w:r>
+    <w:r>
+      <w:t xml:space="preserve">, Kees </w:t>
+    </w:r>
+    <w:proofErr w:type="spellStart"/>
+    <w:r>
+      <w:t>Werson</w:t>
+    </w:r>
+    <w:proofErr w:type="spellEnd"/>
+    <w:r>
+      <w:t xml:space="preserve">, Stan </w:t>
+    </w:r>
+    <w:proofErr w:type="spellStart"/>
+    <w:r>
+      <w:t>Wulms</w:t>
+    </w:r>
+    <w:proofErr w:type="spellEnd"/>
+  </w:p>
+  <w:p>
+    <w:pPr>
+      <w:pStyle w:val="Voettekst"/>
+      <w:jc w:val="right"/>
+    </w:pPr>
+    <w:r>
+      <w:t>Groep S23D</w:t>
+    </w:r>
+  </w:p>
+  <w:p>
+    <w:pPr>
+      <w:pStyle w:val="Voettekst"/>
+      <w:jc w:val="right"/>
+    </w:pPr>
+    <w:r>
+      <w:t>ICT4Events</w:t>
+    </w:r>
+  </w:p>
+  <w:p>
+    <w:pPr>
+      <w:pStyle w:val="Voettekst"/>
+      <w:jc w:val="right"/>
+    </w:pPr>
+    <w:r>
+      <w:t>23 juni 2015</w:t>
+    </w:r>
+  </w:p>
+  <w:p>
+    <w:pPr>
+      <w:pStyle w:val="Voettekst"/>
+      <w:jc w:val="right"/>
+    </w:pPr>
+    <w:r>
+      <w:t>Versie 1.0</w:t>
+    </w:r>
+  </w:p>
+</w:ftr>
+</file>
+
+<file path=word/footnotes.xml><?xml version="1.0" encoding="utf-8"?>
+<w:footnotes xmlns:wpc="http://schemas.microsoft.com/office/word/2010/wordprocessingCanvas" xmlns:mc="http://schemas.openxmlformats.org/markup-compatibility/2006" xmlns:o="urn:schemas-microsoft-com:office:office" xmlns:r="http://schemas.openxmlformats.org/officeDocument/2006/relationships" xmlns:m="http://schemas.openxmlformats.org/officeDocument/2006/math" xmlns:v="urn:schemas-microsoft-com:vml" xmlns:wp14="http://schemas.microsoft.com/office/word/2010/wordprocessingDrawing" xmlns:wp="http://schemas.openxmlformats.org/drawingml/2006/wordprocessingDrawing" xmlns:w10="urn:schemas-microsoft-com:office:word" xmlns:w="http://schemas.openxmlformats.org/wordprocessingml/2006/main" xmlns:w14="http://schemas.microsoft.com/office/word/2010/wordml" xmlns:w15="http://schemas.microsoft.com/office/word/2012/wordml" xmlns:wpg="http://schemas.microsoft.com/office/word/2010/wordprocessingGroup" xmlns:wpi="http://schemas.microsoft.com/office/word/2010/wordprocessingInk" xmlns:wne="http://schemas.microsoft.com/office/word/2006/wordml" xmlns:wps="http://schemas.microsoft.com/office/word/2010/wordprocessingShape" mc:Ignorable="w14 w15 wp14">
+  <w:footnote w:type="separator" w:id="-1">
+    <w:p>
+      <w:pPr>
+        <w:spacing w:after="0" w:line="240" w:lineRule="auto"/>
+      </w:pPr>
+      <w:r>
+        <w:separator/>
+      </w:r>
+    </w:p>
+  </w:footnote>
+  <w:footnote w:type="continuationSeparator" w:id="0">
+    <w:p>
+      <w:pPr>
+        <w:spacing w:after="0" w:line="240" w:lineRule="auto"/>
+      </w:pPr>
+      <w:r>
+        <w:continuationSeparator/>
+      </w:r>
+    </w:p>
+  </w:footnote>
+</w:footnotes>
 </file>
 
 <file path=word/numbering.xml><?xml version="1.0" encoding="utf-8"?>
@@ -2206,6 +3011,99 @@
       </w:tblBorders>
     </w:tblPr>
   </w:style>
+  <w:style w:type="paragraph" w:styleId="Inhopg1">
+    <w:name w:val="toc 1"/>
+    <w:basedOn w:val="Standaard"/>
+    <w:next w:val="Standaard"/>
+    <w:autoRedefine/>
+    <w:uiPriority w:val="39"/>
+    <w:unhideWhenUsed/>
+    <w:rsid w:val="0069458C"/>
+    <w:pPr>
+      <w:spacing w:after="100"/>
+    </w:pPr>
+  </w:style>
+  <w:style w:type="paragraph" w:styleId="Inhopg2">
+    <w:name w:val="toc 2"/>
+    <w:basedOn w:val="Standaard"/>
+    <w:next w:val="Standaard"/>
+    <w:autoRedefine/>
+    <w:uiPriority w:val="39"/>
+    <w:unhideWhenUsed/>
+    <w:rsid w:val="0069458C"/>
+    <w:pPr>
+      <w:spacing w:after="100"/>
+      <w:ind w:left="220"/>
+    </w:pPr>
+  </w:style>
+  <w:style w:type="paragraph" w:styleId="Inhopg3">
+    <w:name w:val="toc 3"/>
+    <w:basedOn w:val="Standaard"/>
+    <w:next w:val="Standaard"/>
+    <w:autoRedefine/>
+    <w:uiPriority w:val="39"/>
+    <w:unhideWhenUsed/>
+    <w:rsid w:val="0069458C"/>
+    <w:pPr>
+      <w:spacing w:after="100"/>
+      <w:ind w:left="440"/>
+    </w:pPr>
+  </w:style>
+  <w:style w:type="character" w:styleId="Hyperlink">
+    <w:name w:val="Hyperlink"/>
+    <w:basedOn w:val="Standaardalinea-lettertype"/>
+    <w:uiPriority w:val="99"/>
+    <w:unhideWhenUsed/>
+    <w:rsid w:val="0069458C"/>
+    <w:rPr>
+      <w:color w:val="0563C1" w:themeColor="hyperlink"/>
+      <w:u w:val="single"/>
+    </w:rPr>
+  </w:style>
+  <w:style w:type="paragraph" w:styleId="Koptekst">
+    <w:name w:val="header"/>
+    <w:basedOn w:val="Standaard"/>
+    <w:link w:val="KoptekstChar"/>
+    <w:uiPriority w:val="99"/>
+    <w:unhideWhenUsed/>
+    <w:rsid w:val="00B61FA5"/>
+    <w:pPr>
+      <w:tabs>
+        <w:tab w:val="center" w:pos="4536"/>
+        <w:tab w:val="right" w:pos="9072"/>
+      </w:tabs>
+      <w:spacing w:after="0" w:line="240" w:lineRule="auto"/>
+    </w:pPr>
+  </w:style>
+  <w:style w:type="character" w:customStyle="1" w:styleId="KoptekstChar">
+    <w:name w:val="Koptekst Char"/>
+    <w:basedOn w:val="Standaardalinea-lettertype"/>
+    <w:link w:val="Koptekst"/>
+    <w:uiPriority w:val="99"/>
+    <w:rsid w:val="00B61FA5"/>
+  </w:style>
+  <w:style w:type="paragraph" w:styleId="Voettekst">
+    <w:name w:val="footer"/>
+    <w:basedOn w:val="Standaard"/>
+    <w:link w:val="VoettekstChar"/>
+    <w:uiPriority w:val="99"/>
+    <w:unhideWhenUsed/>
+    <w:rsid w:val="00B61FA5"/>
+    <w:pPr>
+      <w:tabs>
+        <w:tab w:val="center" w:pos="4536"/>
+        <w:tab w:val="right" w:pos="9072"/>
+      </w:tabs>
+      <w:spacing w:after="0" w:line="240" w:lineRule="auto"/>
+    </w:pPr>
+  </w:style>
+  <w:style w:type="character" w:customStyle="1" w:styleId="VoettekstChar">
+    <w:name w:val="Voettekst Char"/>
+    <w:basedOn w:val="Standaardalinea-lettertype"/>
+    <w:link w:val="Voettekst"/>
+    <w:uiPriority w:val="99"/>
+    <w:rsid w:val="00B61FA5"/>
+  </w:style>
 </w:styles>
 </file>
 
@@ -2475,7 +3373,7 @@
 </file>
 
 <file path=customXml/itemProps1.xml><?xml version="1.0" encoding="utf-8"?>
-<ds:datastoreItem xmlns:ds="http://schemas.openxmlformats.org/officeDocument/2006/customXml" ds:itemID="{3B48F091-FDF7-4E2C-A8A0-B9E1AB2FEC43}">
+<ds:datastoreItem xmlns:ds="http://schemas.openxmlformats.org/officeDocument/2006/customXml" ds:itemID="{B9F789FB-AD5D-49FA-BC82-B6C56D65CD34}">
   <ds:schemaRefs>
     <ds:schemaRef ds:uri="http://schemas.openxmlformats.org/officeDocument/2006/bibliography"/>
   </ds:schemaRefs>

</xml_diff>